<commit_message>
lab 1 is done
</commit_message>
<xml_diff>
--- a/Lab1/apz-pzpi-22-2-veriasov-vladyslav-lab1/pzpi-22-2-veriasov-vladyslav-lab1.docx
+++ b/Lab1/apz-pzpi-22-2-veriasov-vladyslav-lab1/pzpi-22-2-veriasov-vladyslav-lab1.docx
@@ -1281,22 +1281,10 @@
         </w:rPr>
       </w:pPr>
       <w:r>
-        <w:rPr>
-          <w:lang w:val="ru-RU"/>
-        </w:rPr>
-        <w:t xml:space="preserve">Відеозапис </w:t>
-      </w:r>
-      <w:r>
-        <w:rPr>
-          <w:lang w:val="ru-RU"/>
-        </w:rPr>
-        <w:t xml:space="preserve">доповіді до </w:t>
-      </w:r>
-      <w:r>
-        <w:rPr>
-          <w:lang w:val="ru-RU"/>
-        </w:rPr>
-        <w:t xml:space="preserve">лабораторної роботи: </w:t>
+        <w:t>Відеозапис презентації результатів лабораторної роботи:</w:t>
+      </w:r>
+      <w:r>
+        <w:t xml:space="preserve"> </w:t>
       </w:r>
       <w:r>
         <w:t>https://youtu.be/d49_BDvH6jQ</w:t>
@@ -13476,7 +13464,6 @@
   <w:style w:type="character" w:default="1" w:styleId="DefaultParagraphFont">
     <w:name w:val="Default Paragraph Font"/>
     <w:uiPriority w:val="1"/>
-    <w:semiHidden/>
     <w:unhideWhenUsed/>
   </w:style>
   <w:style w:type="table" w:default="1" w:styleId="TableNormal">

</xml_diff>